<commit_message>
Added functions for the invoice lists
</commit_message>
<xml_diff>
--- a/new_invoice.docx
+++ b/new_invoice.docx
@@ -74,9 +74,10 @@
         <w:tblDescription w:val="Layout table"/>
       </w:tblPr>
       <w:tblGrid>
-        <w:gridCol w:w="1806"/>
-        <w:gridCol w:w="6097"/>
-        <w:gridCol w:w="2176"/>
+        <w:gridCol w:w="1265"/>
+        <w:gridCol w:w="5556"/>
+        <w:gridCol w:w="1635"/>
+        <w:gridCol w:w="1624"/>
       </w:tblGrid>
       <w:tr>
         <w:trPr>
@@ -239,6 +240,93 @@
             </w:tc>
           </w:sdtContent>
         </w:sdt>
+      </w:tr>
+      <w:tr>
+        <w:trPr>
+          <w:trHeight w:val="288"/>
+        </w:trPr>
+        <w:tc>
+          <w:tcPr>
+            <w:tcW w:w="1265" w:type="dxa"/>
+          </w:tcPr>
+          <w:p>
+            <w:pPr>
+              <w:rPr>
+                <w:rFonts w:ascii="Adobe Gothic Std B" w:eastAsia="Adobe Gothic Std B" w:hAnsi="Adobe Gothic Std B"/>
+              </w:rPr>
+            </w:pPr>
+            <w:r>
+              <w:rPr>
+                <w:rFonts w:ascii="Adobe Gothic Std B" w:eastAsia="Adobe Gothic Std B" w:hAnsi="Adobe Gothic Std B"/>
+              </w:rPr>
+              <w:t xml:space="preserve">2</w:t>
+            </w:r>
+          </w:p>
+        </w:tc>
+        <w:tc>
+          <w:tcPr>
+            <w:tcW w:w="5556" w:type="dxa"/>
+          </w:tcPr>
+          <w:p>
+            <w:pPr>
+              <w:rPr>
+                <w:rFonts w:ascii="Adobe Gothic Std B" w:eastAsia="Adobe Gothic Std B" w:hAnsi="Adobe Gothic Std B"/>
+              </w:rPr>
+            </w:pPr>
+            <w:r>
+              <w:rPr>
+                <w:rFonts w:ascii="Adobe Gothic Std B" w:eastAsia="Adobe Gothic Std B" w:hAnsi="Adobe Gothic Std B"/>
+              </w:rPr>
+              <w:t xml:space="preserve">pen</w:t>
+            </w:r>
+          </w:p>
+        </w:tc>
+        <w:tc>
+          <w:tcPr>
+            <w:tcW w:w="1635" w:type="dxa"/>
+            <w:tcMar>
+              <w:left w:w="216" w:type="dxa"/>
+              <w:right w:w="216" w:type="dxa"/>
+            </w:tcMar>
+          </w:tcPr>
+          <w:p>
+            <w:pPr>
+              <w:pStyle w:val="Right-alignedtext"/>
+              <w:rPr>
+                <w:rFonts w:ascii="Adobe Gothic Std B" w:eastAsia="Adobe Gothic Std B" w:hAnsi="Adobe Gothic Std B"/>
+              </w:rPr>
+            </w:pPr>
+            <w:r>
+              <w:rPr>
+                <w:rFonts w:ascii="Adobe Gothic Std B" w:eastAsia="Adobe Gothic Std B" w:hAnsi="Adobe Gothic Std B"/>
+              </w:rPr>
+              <w:t xml:space="preserve">0.5</w:t>
+            </w:r>
+          </w:p>
+        </w:tc>
+        <w:tc>
+          <w:tcPr>
+            <w:tcW w:w="1624" w:type="dxa"/>
+            <w:tcMar>
+              <w:left w:w="216" w:type="dxa"/>
+              <w:right w:w="216" w:type="dxa"/>
+            </w:tcMar>
+          </w:tcPr>
+          <w:p>
+            <w:pPr>
+              <w:pStyle w:val="Right-alignedtext"/>
+              <w:rPr>
+                <w:rFonts w:ascii="Adobe Gothic Std B" w:eastAsia="Adobe Gothic Std B" w:hAnsi="Adobe Gothic Std B"/>
+              </w:rPr>
+            </w:pPr>
+            <w:r>
+              <w:rPr>
+                <w:rFonts w:ascii="Adobe Gothic Std B" w:eastAsia="Adobe Gothic Std B" w:hAnsi="Adobe Gothic Std B"/>
+              </w:rPr>
+              <w:t xml:space="preserve">1</w:t>
+            </w:r>
+          </w:p>
+        </w:tc>
       </w:tr>
       <w:tr>
         <w:trPr>

</xml_diff>